<commit_message>
fixed some consistency issues, exported .docx protocol
</commit_message>
<xml_diff>
--- a/Manual/Exported/CIPI_F15_Protocol.docx
+++ b/Manual/Exported/CIPI_F15_Protocol.docx
@@ -536,19 +536,52 @@
         </w:numPr>
       </w:pPr>
       <w:r>
-        <w:t xml:space="preserve">When prompted, enter participant's party ID by pressing the “d” key for Democrat, “r” for Republican,</w:t>
-      </w:r>
-      <w:r>
-        <w:t xml:space="preserve"> </w:t>
-      </w:r>
-      <w:r>
-        <w:rPr>
-          <w:strike/>
-        </w:rPr>
-        <w:t xml:space="preserve">or “i” for true Independents</w:t>
-      </w:r>
-      <w:r>
-        <w:t xml:space="preserve">. Use lowercase letters.</w:t>
+        <w:t xml:space="preserve">When prompted, enter the participant's party ID by pressing</w:t>
+      </w:r>
+      <w:r>
+        <w:t xml:space="preserve"> </w:t>
+      </w:r>
+      <w:r>
+        <w:rPr>
+          <w:rStyle w:val="VerbatimChar"/>
+        </w:rPr>
+        <w:t xml:space="preserve">d</w:t>
+      </w:r>
+      <w:r>
+        <w:t xml:space="preserve"> </w:t>
+      </w:r>
+      <w:r>
+        <w:t xml:space="preserve">for Democrat,</w:t>
+      </w:r>
+      <w:r>
+        <w:t xml:space="preserve"> </w:t>
+      </w:r>
+      <w:r>
+        <w:rPr>
+          <w:rStyle w:val="VerbatimChar"/>
+        </w:rPr>
+        <w:t xml:space="preserve">r</w:t>
+      </w:r>
+      <w:r>
+        <w:t xml:space="preserve"> </w:t>
+      </w:r>
+      <w:r>
+        <w:t xml:space="preserve">for Republican, or</w:t>
+      </w:r>
+      <w:r>
+        <w:t xml:space="preserve"> </w:t>
+      </w:r>
+      <w:r>
+        <w:rPr>
+          <w:rStyle w:val="VerbatimChar"/>
+        </w:rPr>
+        <w:t xml:space="preserve">i</w:t>
+      </w:r>
+      <w:r>
+        <w:t xml:space="preserve"> </w:t>
+      </w:r>
+      <w:r>
+        <w:t xml:space="preserve">for true Independents. Use lowercase letters.</w:t>
       </w:r>
     </w:p>
     <w:p>
@@ -560,7 +593,91 @@
         </w:numPr>
       </w:pPr>
       <w:r>
-        <w:t xml:space="preserve">On the next screen, enter their treatment condition (by pressing the number key corresponding to their condition number).</w:t>
+        <w:t xml:space="preserve">Enter the treatment condition (by pressing the number key corresponding to their condition number).</w:t>
+      </w:r>
+    </w:p>
+    <w:p>
+      <w:pPr>
+        <w:pStyle w:val="Compact"/>
+        <w:numPr>
+          <w:numId w:val="1013"/>
+          <w:ilvl w:val="1"/>
+        </w:numPr>
+      </w:pPr>
+      <w:r>
+        <w:t xml:space="preserve">Enter the agreement condition by pressing either</w:t>
+      </w:r>
+      <w:r>
+        <w:t xml:space="preserve"> </w:t>
+      </w:r>
+      <w:r>
+        <w:rPr>
+          <w:rStyle w:val="VerbatimChar"/>
+        </w:rPr>
+        <w:t xml:space="preserve">a</w:t>
+      </w:r>
+      <w:r>
+        <w:t xml:space="preserve"> </w:t>
+      </w:r>
+      <w:r>
+        <w:t xml:space="preserve">for agree or</w:t>
+      </w:r>
+      <w:r>
+        <w:t xml:space="preserve"> </w:t>
+      </w:r>
+      <w:r>
+        <w:rPr>
+          <w:rStyle w:val="VerbatimChar"/>
+        </w:rPr>
+        <w:t xml:space="preserve">d</w:t>
+      </w:r>
+      <w:r>
+        <w:t xml:space="preserve"> </w:t>
+      </w:r>
+      <w:r>
+        <w:t xml:space="preserve">for disagree. This information can be found using the treatment key.</w:t>
+      </w:r>
+    </w:p>
+    <w:p>
+      <w:pPr>
+        <w:pStyle w:val="Compact"/>
+        <w:numPr>
+          <w:numId w:val="1013"/>
+          <w:ilvl w:val="1"/>
+        </w:numPr>
+      </w:pPr>
+      <w:r>
+        <w:t xml:space="preserve">Enter the knowledge condition by pressing either</w:t>
+      </w:r>
+      <w:r>
+        <w:t xml:space="preserve"> </w:t>
+      </w:r>
+      <w:r>
+        <w:rPr>
+          <w:rStyle w:val="VerbatimChar"/>
+        </w:rPr>
+        <w:t xml:space="preserve">h</w:t>
+      </w:r>
+      <w:r>
+        <w:t xml:space="preserve"> </w:t>
+      </w:r>
+      <w:r>
+        <w:t xml:space="preserve">for high or</w:t>
+      </w:r>
+      <w:r>
+        <w:t xml:space="preserve"> </w:t>
+      </w:r>
+      <w:r>
+        <w:rPr>
+          <w:rStyle w:val="VerbatimChar"/>
+        </w:rPr>
+        <w:t xml:space="preserve">l</w:t>
+      </w:r>
+      <w:r>
+        <w:t xml:space="preserve"> </w:t>
+      </w:r>
+      <w:r>
+        <w:t xml:space="preserve">for low.</w:t>
       </w:r>
     </w:p>
     <w:p>
@@ -584,7 +701,7 @@
         </w:numPr>
       </w:pPr>
       <w:r>
-        <w:t xml:space="preserve">Enter the treatment condition, party identification, participant name, and participant ID#.</w:t>
+        <w:t xml:space="preserve">Enter the treatment condition, party identification, participant name, and participant ID number.</w:t>
       </w:r>
     </w:p>
     <w:p>
@@ -908,6 +1025,48 @@
         <w:rPr>
           <w:b/>
         </w:rPr>
+        <w:t xml:space="preserve">Bathroom</w:t>
+      </w:r>
+      <w:r>
+        <w:t xml:space="preserve"> </w:t>
+      </w:r>
+      <w:r>
+        <w:t xml:space="preserve">– Inform them that if they need to use the bathroom, now is the time. If they do go, note it in the lab log since (presumably) they'll wash their hands with soap.</w:t>
+      </w:r>
+    </w:p>
+    <w:p>
+      <w:pPr>
+        <w:pStyle w:val="Compact"/>
+        <w:numPr>
+          <w:numId w:val="1018"/>
+          <w:ilvl w:val="0"/>
+        </w:numPr>
+      </w:pPr>
+      <w:r>
+        <w:rPr>
+          <w:b/>
+        </w:rPr>
+        <w:t xml:space="preserve">Building noise</w:t>
+      </w:r>
+      <w:r>
+        <w:t xml:space="preserve"> </w:t>
+      </w:r>
+      <w:r>
+        <w:t xml:space="preserve">– Warn the participant that building noise is loud but common.</w:t>
+      </w:r>
+    </w:p>
+    <w:p>
+      <w:pPr>
+        <w:pStyle w:val="Compact"/>
+        <w:numPr>
+          <w:numId w:val="1018"/>
+          <w:ilvl w:val="0"/>
+        </w:numPr>
+      </w:pPr>
+      <w:r>
+        <w:rPr>
+          <w:b/>
+        </w:rPr>
         <w:t xml:space="preserve">Mental notes for lab log</w:t>
       </w:r>
       <w:r>
@@ -948,7 +1107,19 @@
         </w:numPr>
       </w:pPr>
       <w:r>
-        <w:t xml:space="preserve">Once they are seated, show them the laptop on which they'll be answering surveys.</w:t>
+        <w:t xml:space="preserve">Give the participant the Electrode Placement Handout and direct them to apply cloth EL504 electrodes to their arm and ankles accordingly.</w:t>
+      </w:r>
+    </w:p>
+    <w:p>
+      <w:pPr>
+        <w:pStyle w:val="Compact"/>
+        <w:numPr>
+          <w:numId w:val="1020"/>
+          <w:ilvl w:val="0"/>
+        </w:numPr>
+      </w:pPr>
+      <w:r>
+        <w:t xml:space="preserve">Attach these electrodes to the ECG leads:</w:t>
       </w:r>
     </w:p>
     <w:p>
@@ -960,6 +1131,129 @@
         </w:numPr>
       </w:pPr>
       <w:r>
+        <w:t xml:space="preserve">White – right arm</w:t>
+      </w:r>
+    </w:p>
+    <w:p>
+      <w:pPr>
+        <w:pStyle w:val="Compact"/>
+        <w:numPr>
+          <w:numId w:val="1021"/>
+          <w:ilvl w:val="1"/>
+        </w:numPr>
+      </w:pPr>
+      <w:r>
+        <w:t xml:space="preserve">Red – left ankle</w:t>
+      </w:r>
+    </w:p>
+    <w:p>
+      <w:pPr>
+        <w:pStyle w:val="Compact"/>
+        <w:numPr>
+          <w:numId w:val="1021"/>
+          <w:ilvl w:val="1"/>
+        </w:numPr>
+      </w:pPr>
+      <w:r>
+        <w:t xml:space="preserve">Black – right ankle</w:t>
+      </w:r>
+    </w:p>
+    <w:p>
+      <w:pPr>
+        <w:pStyle w:val="Compact"/>
+        <w:numPr>
+          <w:numId w:val="1020"/>
+          <w:ilvl w:val="0"/>
+        </w:numPr>
+      </w:pPr>
+      <w:r>
+        <w:t xml:space="preserve">Attach the BioNomadix unit as described in the BIOPAC Manual.</w:t>
+      </w:r>
+    </w:p>
+    <w:p>
+      <w:pPr>
+        <w:pStyle w:val="Compact"/>
+        <w:numPr>
+          <w:numId w:val="1022"/>
+          <w:ilvl w:val="1"/>
+        </w:numPr>
+      </w:pPr>
+      <w:r>
+        <w:t xml:space="preserve">Attach the BioNomadix unit to the wrist</w:t>
+      </w:r>
+      <w:r>
+        <w:t xml:space="preserve"> </w:t>
+      </w:r>
+      <w:r>
+        <w:rPr>
+          <w:b/>
+        </w:rPr>
+        <w:t xml:space="preserve">opposite</w:t>
+      </w:r>
+      <w:r>
+        <w:t xml:space="preserve"> </w:t>
+      </w:r>
+      <w:r>
+        <w:t xml:space="preserve">the participant's dominant hand.</w:t>
+      </w:r>
+    </w:p>
+    <w:p>
+      <w:pPr>
+        <w:pStyle w:val="Compact"/>
+        <w:numPr>
+          <w:numId w:val="1022"/>
+          <w:ilvl w:val="1"/>
+        </w:numPr>
+      </w:pPr>
+      <w:r>
+        <w:t xml:space="preserve">EL507 electrodes are to connect the BioNomadix unit's leads to the tips of the index and middle fingers:</w:t>
+      </w:r>
+    </w:p>
+    <w:p>
+      <w:pPr>
+        <w:pStyle w:val="Compact"/>
+        <w:numPr>
+          <w:numId w:val="1023"/>
+          <w:ilvl w:val="2"/>
+        </w:numPr>
+      </w:pPr>
+      <w:r>
+        <w:t xml:space="preserve">Black – index</w:t>
+      </w:r>
+    </w:p>
+    <w:p>
+      <w:pPr>
+        <w:pStyle w:val="Compact"/>
+        <w:numPr>
+          <w:numId w:val="1023"/>
+          <w:ilvl w:val="2"/>
+        </w:numPr>
+      </w:pPr>
+      <w:r>
+        <w:t xml:space="preserve">Red – middle</w:t>
+      </w:r>
+    </w:p>
+    <w:p>
+      <w:pPr>
+        <w:pStyle w:val="Compact"/>
+        <w:numPr>
+          <w:numId w:val="1020"/>
+          <w:ilvl w:val="0"/>
+        </w:numPr>
+      </w:pPr>
+      <w:r>
+        <w:t xml:space="preserve">Show them the laptop on which they'll be answering surveys.</w:t>
+      </w:r>
+    </w:p>
+    <w:p>
+      <w:pPr>
+        <w:pStyle w:val="Compact"/>
+        <w:numPr>
+          <w:numId w:val="1024"/>
+          <w:ilvl w:val="1"/>
+        </w:numPr>
+      </w:pPr>
+      <w:r>
         <w:t xml:space="preserve">Explain they will need to keep the sensor hand still once study begins, when not using the laptop. Ensure that they can use the mouse comfortably and without excess movement of their other arm.</w:t>
       </w:r>
     </w:p>
@@ -967,7 +1261,7 @@
       <w:pPr>
         <w:pStyle w:val="Compact"/>
         <w:numPr>
-          <w:numId w:val="1021"/>
+          <w:numId w:val="1024"/>
           <w:ilvl w:val="1"/>
         </w:numPr>
       </w:pPr>
@@ -979,7 +1273,7 @@
       <w:pPr>
         <w:pStyle w:val="Compact"/>
         <w:numPr>
-          <w:numId w:val="1021"/>
+          <w:numId w:val="1024"/>
           <w:ilvl w:val="1"/>
         </w:numPr>
       </w:pPr>
@@ -1021,141 +1315,6 @@
       </w:pPr>
       <w:r>
         <w:t xml:space="preserve">After the bell is rung, turn off the lights in the datacave, and re-enter the subject room.</w:t>
-      </w:r>
-    </w:p>
-    <w:p>
-      <w:pPr>
-        <w:pStyle w:val="Compact"/>
-        <w:numPr>
-          <w:numId w:val="1020"/>
-          <w:ilvl w:val="0"/>
-        </w:numPr>
-      </w:pPr>
-      <w:r>
-        <w:t xml:space="preserve">Give the participant the Electrode Placement Handout and direct them to apply cloth EL504 electrodes to their arm and ankles accordingly.</w:t>
-      </w:r>
-    </w:p>
-    <w:p>
-      <w:pPr>
-        <w:pStyle w:val="Compact"/>
-        <w:numPr>
-          <w:numId w:val="1020"/>
-          <w:ilvl w:val="0"/>
-        </w:numPr>
-      </w:pPr>
-      <w:r>
-        <w:t xml:space="preserve">Attach these electrodes to the ECG leads:</w:t>
-      </w:r>
-    </w:p>
-    <w:p>
-      <w:pPr>
-        <w:pStyle w:val="Compact"/>
-        <w:numPr>
-          <w:numId w:val="1022"/>
-          <w:ilvl w:val="1"/>
-        </w:numPr>
-      </w:pPr>
-      <w:r>
-        <w:t xml:space="preserve">White – right arm</w:t>
-      </w:r>
-    </w:p>
-    <w:p>
-      <w:pPr>
-        <w:pStyle w:val="Compact"/>
-        <w:numPr>
-          <w:numId w:val="1022"/>
-          <w:ilvl w:val="1"/>
-        </w:numPr>
-      </w:pPr>
-      <w:r>
-        <w:t xml:space="preserve">Red – left ankle</w:t>
-      </w:r>
-    </w:p>
-    <w:p>
-      <w:pPr>
-        <w:pStyle w:val="Compact"/>
-        <w:numPr>
-          <w:numId w:val="1022"/>
-          <w:ilvl w:val="1"/>
-        </w:numPr>
-      </w:pPr>
-      <w:r>
-        <w:t xml:space="preserve">Black – right ankle</w:t>
-      </w:r>
-    </w:p>
-    <w:p>
-      <w:pPr>
-        <w:pStyle w:val="Compact"/>
-        <w:numPr>
-          <w:numId w:val="1020"/>
-          <w:ilvl w:val="0"/>
-        </w:numPr>
-      </w:pPr>
-      <w:r>
-        <w:t xml:space="preserve">Attach the BioNomadix unit as described in the BIOPAC Manual.</w:t>
-      </w:r>
-    </w:p>
-    <w:p>
-      <w:pPr>
-        <w:pStyle w:val="Compact"/>
-        <w:numPr>
-          <w:numId w:val="1023"/>
-          <w:ilvl w:val="1"/>
-        </w:numPr>
-      </w:pPr>
-      <w:r>
-        <w:t xml:space="preserve">Attach the BioNomadix unit to the wrist</w:t>
-      </w:r>
-      <w:r>
-        <w:t xml:space="preserve"> </w:t>
-      </w:r>
-      <w:r>
-        <w:rPr>
-          <w:b/>
-        </w:rPr>
-        <w:t xml:space="preserve">opposite</w:t>
-      </w:r>
-      <w:r>
-        <w:t xml:space="preserve"> </w:t>
-      </w:r>
-      <w:r>
-        <w:t xml:space="preserve">the participant's dominant hand.</w:t>
-      </w:r>
-    </w:p>
-    <w:p>
-      <w:pPr>
-        <w:pStyle w:val="Compact"/>
-        <w:numPr>
-          <w:numId w:val="1023"/>
-          <w:ilvl w:val="1"/>
-        </w:numPr>
-      </w:pPr>
-      <w:r>
-        <w:t xml:space="preserve">EL507 electrodes are to connect the BioNomadix unit's leads to the tips of the index and middle fingers:</w:t>
-      </w:r>
-    </w:p>
-    <w:p>
-      <w:pPr>
-        <w:pStyle w:val="Compact"/>
-        <w:numPr>
-          <w:numId w:val="1024"/>
-          <w:ilvl w:val="2"/>
-        </w:numPr>
-      </w:pPr>
-      <w:r>
-        <w:t xml:space="preserve">Black – index</w:t>
-      </w:r>
-    </w:p>
-    <w:p>
-      <w:pPr>
-        <w:pStyle w:val="Compact"/>
-        <w:numPr>
-          <w:numId w:val="1024"/>
-          <w:ilvl w:val="2"/>
-        </w:numPr>
-      </w:pPr>
-      <w:r>
-        <w:t xml:space="preserve">Red – middle</w:t>
       </w:r>
     </w:p>
     <w:p>
@@ -1329,7 +1488,7 @@
         <w:t xml:space="preserve"> </w:t>
       </w:r>
       <w:r>
-        <w:t xml:space="preserve">recording before starting SuperLab.</w:t>
+        <w:t xml:space="preserve">recording before advancing SuperLab.</w:t>
       </w:r>
     </w:p>
     <w:p>
@@ -1354,6 +1513,18 @@
       </w:r>
       <w:r>
         <w:t xml:space="preserve">for 30 seconds to make sure it is collecting properly (when in doubt, refer to the BIOPAC Manual.</w:t>
+      </w:r>
+    </w:p>
+    <w:p>
+      <w:pPr>
+        <w:pStyle w:val="Compact"/>
+        <w:numPr>
+          <w:numId w:val="1026"/>
+          <w:ilvl w:val="0"/>
+        </w:numPr>
+      </w:pPr>
+      <w:r>
+        <w:t xml:space="preserve">After Superlab is advanced, the participant will be prompted by the soundcheck to take a deep breath. This should s(t)imulate an EDA event. If it does not, make a note in the lab log.</w:t>
       </w:r>
     </w:p>
     <w:p>
@@ -1614,7 +1785,37 @@
         </w:numPr>
       </w:pPr>
       <w:r>
-        <w:t xml:space="preserve">The file should be saved as both a .acq and .txt file (these are options in the save dialogue box).</w:t>
+        <w:t xml:space="preserve">The file should be saved as both a</w:t>
+      </w:r>
+      <w:r>
+        <w:t xml:space="preserve"> </w:t>
+      </w:r>
+      <w:r>
+        <w:rPr>
+          <w:rStyle w:val="VerbatimChar"/>
+        </w:rPr>
+        <w:t xml:space="preserve">.acq</w:t>
+      </w:r>
+      <w:r>
+        <w:t xml:space="preserve"> </w:t>
+      </w:r>
+      <w:r>
+        <w:t xml:space="preserve">and</w:t>
+      </w:r>
+      <w:r>
+        <w:t xml:space="preserve"> </w:t>
+      </w:r>
+      <w:r>
+        <w:rPr>
+          <w:rStyle w:val="VerbatimChar"/>
+        </w:rPr>
+        <w:t xml:space="preserve">.txt</w:t>
+      </w:r>
+      <w:r>
+        <w:t xml:space="preserve"> </w:t>
+      </w:r>
+      <w:r>
+        <w:t xml:space="preserve">file (these are options in the save dialogue box).</w:t>
       </w:r>
     </w:p>
     <w:p>
@@ -1710,7 +1911,13 @@
         </w:numPr>
       </w:pPr>
       <w:r>
-        <w:t xml:space="preserve">Walk the participant to the debriefing room, close the door, and debrief them.</w:t>
+        <w:t xml:space="preserve">Walk the participant to the debriefing room, close the door, and debrief them according to the checklist.</w:t>
+      </w:r>
+      <w:r>
+        <w:br w:type="textWrapping"/>
+      </w:r>
+      <w:r>
+        <w:t xml:space="preserve">The checklist is reproduced and elaborated below:</w:t>
       </w:r>
     </w:p>
     <w:p>
@@ -1722,7 +1929,16 @@
         </w:numPr>
       </w:pPr>
       <w:r>
-        <w:t xml:space="preserve">Give them a debriefing form to read.</w:t>
+        <w:rPr>
+          <w:b/>
+        </w:rPr>
+        <w:t xml:space="preserve">Debriefing form</w:t>
+      </w:r>
+      <w:r>
+        <w:t xml:space="preserve"> </w:t>
+      </w:r>
+      <w:r>
+        <w:t xml:space="preserve">– Give the participant a debriefing form to read. Allow them to keep it if they request it, but do not offer.</w:t>
       </w:r>
     </w:p>
     <w:p>
@@ -1734,7 +1950,16 @@
         </w:numPr>
       </w:pPr>
       <w:r>
-        <w:t xml:space="preserve">Do not offer them a copy, but they can take one if they request one.</w:t>
+        <w:rPr>
+          <w:b/>
+        </w:rPr>
+        <w:t xml:space="preserve">Reveal the deception</w:t>
+      </w:r>
+      <w:r>
+        <w:t xml:space="preserve"> </w:t>
+      </w:r>
+      <w:r>
+        <w:t xml:space="preserve">– Explain that the discussion was never intended to occur.</w:t>
       </w:r>
     </w:p>
     <w:p>
@@ -1746,7 +1971,16 @@
         </w:numPr>
       </w:pPr>
       <w:r>
-        <w:t xml:space="preserve">Implore them not to tell anyone about the deception.</w:t>
+        <w:rPr>
+          <w:b/>
+        </w:rPr>
+        <w:t xml:space="preserve">Did they suspect?</w:t>
+      </w:r>
+      <w:r>
+        <w:t xml:space="preserve"> </w:t>
+      </w:r>
+      <w:r>
+        <w:t xml:space="preserve">– Ask them whether they doubted the deception.</w:t>
       </w:r>
     </w:p>
     <w:p>
@@ -1758,7 +1992,61 @@
         </w:numPr>
       </w:pPr>
       <w:r>
-        <w:t xml:space="preserve">Reference the Honor Code: e.g. "Building and maintaining a community of trust is one of the stated goals of the Honor Code. We are trusting you not to reveal the deception about the “discussion” to others, especially those who may take part in the Omnibus Project after you, as this is crucial to the eventual success of this study."</w:t>
+        <w:rPr>
+          <w:b/>
+        </w:rPr>
+        <w:t xml:space="preserve">When?</w:t>
+      </w:r>
+      <w:r>
+        <w:t xml:space="preserve"> </w:t>
+      </w:r>
+      <w:r>
+        <w:t xml:space="preserve">– If they did see through the deception, when did they begin to suspect? Give them three options:</w:t>
+      </w:r>
+    </w:p>
+    <w:p>
+      <w:pPr>
+        <w:pStyle w:val="Compact"/>
+        <w:numPr>
+          <w:numId w:val="1033"/>
+          <w:ilvl w:val="2"/>
+        </w:numPr>
+      </w:pPr>
+      <w:r>
+        <w:rPr>
+          <w:b/>
+        </w:rPr>
+        <w:t xml:space="preserve">during the stimulus</w:t>
+      </w:r>
+    </w:p>
+    <w:p>
+      <w:pPr>
+        <w:pStyle w:val="Compact"/>
+        <w:numPr>
+          <w:numId w:val="1033"/>
+          <w:ilvl w:val="2"/>
+        </w:numPr>
+      </w:pPr>
+      <w:r>
+        <w:rPr>
+          <w:b/>
+        </w:rPr>
+        <w:t xml:space="preserve">during the proctor lie</w:t>
+      </w:r>
+    </w:p>
+    <w:p>
+      <w:pPr>
+        <w:pStyle w:val="Compact"/>
+        <w:numPr>
+          <w:numId w:val="1033"/>
+          <w:ilvl w:val="2"/>
+        </w:numPr>
+      </w:pPr>
+      <w:r>
+        <w:rPr>
+          <w:b/>
+        </w:rPr>
+        <w:t xml:space="preserve">during the final survey</w:t>
       </w:r>
     </w:p>
     <w:p>
@@ -1770,7 +2058,16 @@
         </w:numPr>
       </w:pPr>
       <w:r>
-        <w:t xml:space="preserve">Ask them if they would like a copy of the informed consent to take home (blank copies are in the manila folder on the front desk, or in the data cave).</w:t>
+        <w:rPr>
+          <w:b/>
+        </w:rPr>
+        <w:t xml:space="preserve">Ask them to keep our secret</w:t>
+      </w:r>
+      <w:r>
+        <w:t xml:space="preserve"> </w:t>
+      </w:r>
+      <w:r>
+        <w:t xml:space="preserve">– Ask them not to reveal the deception to anyone. Reference the honor code to hammer the point home.</w:t>
       </w:r>
     </w:p>
     <w:p>
@@ -1782,7 +2079,16 @@
         </w:numPr>
       </w:pPr>
       <w:r>
-        <w:t xml:space="preserve">Let subjects know that at this point in time they can ask any questions about the experiment that they have just completed.</w:t>
+        <w:rPr>
+          <w:b/>
+        </w:rPr>
+        <w:t xml:space="preserve">Offer informed consent form</w:t>
+      </w:r>
+      <w:r>
+        <w:t xml:space="preserve"> </w:t>
+      </w:r>
+      <w:r>
+        <w:t xml:space="preserve">– Offer them a blank copy to take home.</w:t>
       </w:r>
     </w:p>
     <w:p>
@@ -1794,7 +2100,16 @@
         </w:numPr>
       </w:pPr>
       <w:r>
-        <w:t xml:space="preserve">If there are questions, just try and answer them to the best of your ability but remain as vague as possible. For people who are really pushing to have questions answered that you don’t feel comfortable with, refer them to the contact information at the bottom of the debriefing form.</w:t>
+        <w:rPr>
+          <w:b/>
+        </w:rPr>
+        <w:t xml:space="preserve">Allow questions</w:t>
+      </w:r>
+      <w:r>
+        <w:t xml:space="preserve"> </w:t>
+      </w:r>
+      <w:r>
+        <w:t xml:space="preserve">– Let them ask any questions they may have. Be vague. Refer to the sample answers below when possible.</w:t>
       </w:r>
     </w:p>
     <w:p>
@@ -1806,7 +2121,37 @@
         </w:numPr>
       </w:pPr>
       <w:r>
-        <w:t xml:space="preserve">Thank them for their time and for participating in the Omnibus Project.</w:t>
+        <w:rPr>
+          <w:b/>
+        </w:rPr>
+        <w:t xml:space="preserve">Compensate them</w:t>
+      </w:r>
+      <w:r>
+        <w:t xml:space="preserve"> </w:t>
+      </w:r>
+      <w:r>
+        <w:t xml:space="preserve">– Fill out the Compensation Tracking Form, have them sign the Receipt Form, and give them their $10.</w:t>
+      </w:r>
+    </w:p>
+    <w:p>
+      <w:pPr>
+        <w:pStyle w:val="Compact"/>
+        <w:numPr>
+          <w:numId w:val="1032"/>
+          <w:ilvl w:val="1"/>
+        </w:numPr>
+      </w:pPr>
+      <w:r>
+        <w:rPr>
+          <w:b/>
+        </w:rPr>
+        <w:t xml:space="preserve">Thank them</w:t>
+      </w:r>
+      <w:r>
+        <w:t xml:space="preserve"> </w:t>
+      </w:r>
+      <w:r>
+        <w:t xml:space="preserve">– Let them know we appreciate what they've done for science.</w:t>
       </w:r>
     </w:p>
     <w:p>
@@ -1835,7 +2180,7 @@
       <w:pPr>
         <w:pStyle w:val="Compact"/>
         <w:numPr>
-          <w:numId w:val="1033"/>
+          <w:numId w:val="1034"/>
           <w:ilvl w:val="0"/>
         </w:numPr>
       </w:pPr>
@@ -1882,26 +2227,38 @@
         <w:t xml:space="preserve"> </w:t>
       </w:r>
       <w:r>
-        <w:t xml:space="preserve">formats using their 5-digit unique subject ID). j2. Wipe down headphones, mouse, keyboard, and bell.</w:t>
-      </w:r>
-    </w:p>
-    <w:p>
-      <w:pPr>
-        <w:pStyle w:val="Compact"/>
-        <w:numPr>
-          <w:numId w:val="1033"/>
-          <w:ilvl w:val="0"/>
-        </w:numPr>
-      </w:pPr>
-      <w:r>
-        <w:t xml:space="preserve">Make sure fresh electrodes are laid out, haven’t dried out.</w:t>
-      </w:r>
-    </w:p>
-    <w:p>
-      <w:pPr>
-        <w:pStyle w:val="Compact"/>
-        <w:numPr>
-          <w:numId w:val="1033"/>
+        <w:t xml:space="preserve">formats using their 5-digit unique subject ID).</w:t>
+      </w:r>
+    </w:p>
+    <w:p>
+      <w:pPr>
+        <w:pStyle w:val="Compact"/>
+        <w:numPr>
+          <w:numId w:val="1034"/>
+          <w:ilvl w:val="0"/>
+        </w:numPr>
+      </w:pPr>
+      <w:r>
+        <w:t xml:space="preserve">Wipe down headphones, mouse, keyboard, and bell.</w:t>
+      </w:r>
+    </w:p>
+    <w:p>
+      <w:pPr>
+        <w:pStyle w:val="Compact"/>
+        <w:numPr>
+          <w:numId w:val="1034"/>
+          <w:ilvl w:val="0"/>
+        </w:numPr>
+      </w:pPr>
+      <w:r>
+        <w:t xml:space="preserve">Make sure fresh electrodes are laid out and haven’t dried out.</w:t>
+      </w:r>
+    </w:p>
+    <w:p>
+      <w:pPr>
+        <w:pStyle w:val="Compact"/>
+        <w:numPr>
+          <w:numId w:val="1034"/>
           <w:ilvl w:val="0"/>
         </w:numPr>
       </w:pPr>
@@ -1913,7 +2270,7 @@
       <w:pPr>
         <w:pStyle w:val="Compact"/>
         <w:numPr>
-          <w:numId w:val="1033"/>
+          <w:numId w:val="1034"/>
           <w:ilvl w:val="0"/>
         </w:numPr>
       </w:pPr>
@@ -1925,7 +2282,7 @@
       <w:pPr>
         <w:pStyle w:val="Compact"/>
         <w:numPr>
-          <w:numId w:val="1033"/>
+          <w:numId w:val="1034"/>
           <w:ilvl w:val="0"/>
         </w:numPr>
       </w:pPr>
@@ -1937,7 +2294,7 @@
       <w:pPr>
         <w:pStyle w:val="Compact"/>
         <w:numPr>
-          <w:numId w:val="1033"/>
+          <w:numId w:val="1034"/>
           <w:ilvl w:val="0"/>
         </w:numPr>
       </w:pPr>
@@ -1949,7 +2306,7 @@
       <w:pPr>
         <w:pStyle w:val="Compact"/>
         <w:numPr>
-          <w:numId w:val="1033"/>
+          <w:numId w:val="1034"/>
           <w:ilvl w:val="0"/>
         </w:numPr>
       </w:pPr>
@@ -1966,14 +2323,44 @@
         <w:t xml:space="preserve"> </w:t>
       </w:r>
       <w:r>
-        <w:t xml:space="preserve">Graph (having already saved the old one with XXXXX(problem).acq and XXXXX(problem).txt formats using their 5-digit unique subject ID).</w:t>
-      </w:r>
-    </w:p>
-    <w:p>
-      <w:pPr>
-        <w:pStyle w:val="Compact"/>
-        <w:numPr>
-          <w:numId w:val="1033"/>
+        <w:t xml:space="preserve">Graph (having already saved the old one with</w:t>
+      </w:r>
+      <w:r>
+        <w:t xml:space="preserve"> </w:t>
+      </w:r>
+      <w:r>
+        <w:rPr>
+          <w:rStyle w:val="VerbatimChar"/>
+        </w:rPr>
+        <w:t xml:space="preserve">XXXXX(problem).acq</w:t>
+      </w:r>
+      <w:r>
+        <w:t xml:space="preserve"> </w:t>
+      </w:r>
+      <w:r>
+        <w:t xml:space="preserve">and</w:t>
+      </w:r>
+      <w:r>
+        <w:t xml:space="preserve"> </w:t>
+      </w:r>
+      <w:r>
+        <w:rPr>
+          <w:rStyle w:val="VerbatimChar"/>
+        </w:rPr>
+        <w:t xml:space="preserve">XXXXX(problem).txt</w:t>
+      </w:r>
+      <w:r>
+        <w:t xml:space="preserve"> </w:t>
+      </w:r>
+      <w:r>
+        <w:t xml:space="preserve">formats using their 5-digit unique subject ID).</w:t>
+      </w:r>
+    </w:p>
+    <w:p>
+      <w:pPr>
+        <w:pStyle w:val="Compact"/>
+        <w:numPr>
+          <w:numId w:val="1034"/>
           <w:ilvl w:val="0"/>
         </w:numPr>
       </w:pPr>
@@ -1985,7 +2372,7 @@
       <w:pPr>
         <w:pStyle w:val="Compact"/>
         <w:numPr>
-          <w:numId w:val="1033"/>
+          <w:numId w:val="1034"/>
           <w:ilvl w:val="0"/>
         </w:numPr>
       </w:pPr>
@@ -2008,7 +2395,46 @@
         <w:pStyle w:val="FirstParagraph"/>
       </w:pPr>
       <w:r>
-        <w:t xml:space="preserve">After resetting the participant room and debriefing the old participant, complete the Lab Log for the old participant. (For the last participant of the day, fill it out as soon as they leave.) * If there are multiple proctors, all of them should confer to ensure everything makes it to the lab log. * It is important you do this as soon as possible after the subject leaves so that you don’t forget any pertinent detail. No detail is too small to note.</w:t>
+        <w:t xml:space="preserve">After resetting the participant room and debriefing the old participant, complete the Lab Log for the old participant. (For the last participant of the day, fill it out as soon as they leave.)</w:t>
+      </w:r>
+    </w:p>
+    <w:p>
+      <w:pPr>
+        <w:pStyle w:val="Compact"/>
+        <w:numPr>
+          <w:numId w:val="1035"/>
+          <w:ilvl w:val="0"/>
+        </w:numPr>
+      </w:pPr>
+      <w:r>
+        <w:rPr>
+          <w:b/>
+        </w:rPr>
+        <w:t xml:space="preserve">During the lab session, try to note building noise as it happens. You won't remember later.</w:t>
+      </w:r>
+    </w:p>
+    <w:p>
+      <w:pPr>
+        <w:pStyle w:val="Compact"/>
+        <w:numPr>
+          <w:numId w:val="1035"/>
+          <w:ilvl w:val="0"/>
+        </w:numPr>
+      </w:pPr>
+      <w:r>
+        <w:t xml:space="preserve">If there are multiple proctors, all of them should confer to ensure everything makes it to the lab log.</w:t>
+      </w:r>
+    </w:p>
+    <w:p>
+      <w:pPr>
+        <w:pStyle w:val="Compact"/>
+        <w:numPr>
+          <w:numId w:val="1035"/>
+          <w:ilvl w:val="0"/>
+        </w:numPr>
+      </w:pPr>
+      <w:r>
+        <w:t xml:space="preserve">It is important you do this as soon as possible after the subject leaves so that you don’t forget any pertinent detail. No detail is too small to note.</w:t>
       </w:r>
     </w:p>
     <w:p>
@@ -2025,7 +2451,7 @@
       <w:pPr>
         <w:pStyle w:val="Compact"/>
         <w:numPr>
-          <w:numId w:val="1034"/>
+          <w:numId w:val="1036"/>
           <w:ilvl w:val="0"/>
         </w:numPr>
       </w:pPr>
@@ -2037,7 +2463,7 @@
       <w:pPr>
         <w:pStyle w:val="Compact"/>
         <w:numPr>
-          <w:numId w:val="1034"/>
+          <w:numId w:val="1036"/>
           <w:ilvl w:val="0"/>
         </w:numPr>
       </w:pPr>
@@ -2049,12 +2475,12 @@
       <w:pPr>
         <w:pStyle w:val="Compact"/>
         <w:numPr>
-          <w:numId w:val="1035"/>
-          <w:ilvl w:val="1"/>
-        </w:numPr>
-      </w:pPr>
-      <w:r>
-        <w:t xml:space="preserve">The day’s Acq</w:t>
+          <w:numId w:val="1037"/>
+          <w:ilvl w:val="1"/>
+        </w:numPr>
+      </w:pPr>
+      <w:r>
+        <w:t xml:space="preserve">that day’s Acq</w:t>
       </w:r>
       <w:r>
         <w:rPr>
@@ -2066,38 +2492,224 @@
         <w:t xml:space="preserve"> </w:t>
       </w:r>
       <w:r>
-        <w:t xml:space="preserve">data into the backup folder on the external hard drive</w:t>
-      </w:r>
-    </w:p>
-    <w:p>
-      <w:pPr>
-        <w:pStyle w:val="Compact"/>
-        <w:numPr>
-          <w:numId w:val="1035"/>
-          <w:ilvl w:val="1"/>
-        </w:numPr>
-      </w:pPr>
-      <w:r>
-        <w:t xml:space="preserve">Qualtrics surveys (both lab logs and lab surveys) and save it in the format “MM_DD_YYYY” on the external hard drive.</w:t>
-      </w:r>
-    </w:p>
-    <w:p>
-      <w:pPr>
-        <w:pStyle w:val="Compact"/>
-        <w:numPr>
-          <w:numId w:val="1034"/>
-          <w:ilvl w:val="0"/>
-        </w:numPr>
-      </w:pPr>
-      <w:r>
-        <w:t xml:space="preserve">At the end of each week, make a copy of the whole week’s data (both physiological and surveys) and store it on the shared drive.</w:t>
-      </w:r>
-    </w:p>
-    <w:p>
-      <w:pPr>
-        <w:pStyle w:val="Compact"/>
-        <w:numPr>
-          <w:numId w:val="1034"/>
+        <w:t xml:space="preserve">data to the external hard drive.</w:t>
+      </w:r>
+    </w:p>
+    <w:p>
+      <w:pPr>
+        <w:pStyle w:val="Compact"/>
+        <w:numPr>
+          <w:numId w:val="1037"/>
+          <w:ilvl w:val="1"/>
+        </w:numPr>
+      </w:pPr>
+      <w:r>
+        <w:t xml:space="preserve">that day's Qualtrics surveys to the external hard drive.</w:t>
+      </w:r>
+    </w:p>
+    <w:p>
+      <w:pPr>
+        <w:pStyle w:val="Compact"/>
+        <w:numPr>
+          <w:numId w:val="1038"/>
+          <w:ilvl w:val="2"/>
+        </w:numPr>
+      </w:pPr>
+      <w:r>
+        <w:t xml:space="preserve">Download the results of both the lab log and the lab survey from Qualtrics as</w:t>
+      </w:r>
+      <w:r>
+        <w:t xml:space="preserve"> </w:t>
+      </w:r>
+      <w:r>
+        <w:rPr>
+          <w:rStyle w:val="VerbatimChar"/>
+        </w:rPr>
+        <w:t xml:space="preserve">.csv</w:t>
+      </w:r>
+      <w:r>
+        <w:t xml:space="preserve"> </w:t>
+      </w:r>
+      <w:r>
+        <w:t xml:space="preserve">files.</w:t>
+      </w:r>
+    </w:p>
+    <w:p>
+      <w:pPr>
+        <w:pStyle w:val="Compact"/>
+        <w:numPr>
+          <w:numId w:val="1038"/>
+          <w:ilvl w:val="2"/>
+        </w:numPr>
+      </w:pPr>
+      <w:r>
+        <w:t xml:space="preserve">Save lab logs in the format</w:t>
+      </w:r>
+      <w:r>
+        <w:t xml:space="preserve"> </w:t>
+      </w:r>
+      <w:r>
+        <w:rPr>
+          <w:rStyle w:val="VerbatimChar"/>
+        </w:rPr>
+        <w:t xml:space="preserve">LS_mm_dd_yyyy.csv</w:t>
+      </w:r>
+      <w:r>
+        <w:t xml:space="preserve">.</w:t>
+      </w:r>
+    </w:p>
+    <w:p>
+      <w:pPr>
+        <w:pStyle w:val="Compact"/>
+        <w:numPr>
+          <w:numId w:val="1039"/>
+          <w:ilvl w:val="1"/>
+        </w:numPr>
+      </w:pPr>
+      <w:r>
+        <w:t xml:space="preserve">Save lab surveys in the format</w:t>
+      </w:r>
+      <w:r>
+        <w:t xml:space="preserve"> </w:t>
+      </w:r>
+      <w:r>
+        <w:rPr>
+          <w:rStyle w:val="VerbatimChar"/>
+        </w:rPr>
+        <w:t xml:space="preserve">LL_mm_dd_yyyy.csv</w:t>
+      </w:r>
+      <w:r>
+        <w:t xml:space="preserve">.</w:t>
+      </w:r>
+    </w:p>
+    <w:p>
+      <w:pPr>
+        <w:pStyle w:val="Compact"/>
+        <w:numPr>
+          <w:numId w:val="1036"/>
+          <w:ilvl w:val="0"/>
+        </w:numPr>
+      </w:pPr>
+      <w:r>
+        <w:t xml:space="preserve">At the end of each week, back up all data for the week to the</w:t>
+      </w:r>
+      <w:r>
+        <w:t xml:space="preserve"> </w:t>
+      </w:r>
+      <w:r>
+        <w:rPr>
+          <w:rStyle w:val="VerbatimChar"/>
+        </w:rPr>
+        <w:t xml:space="preserve">govtomni</w:t>
+      </w:r>
+      <w:r>
+        <w:t xml:space="preserve"> </w:t>
+      </w:r>
+      <w:r>
+        <w:t xml:space="preserve">shared drive.</w:t>
+      </w:r>
+    </w:p>
+    <w:p>
+      <w:pPr>
+        <w:pStyle w:val="Compact"/>
+        <w:numPr>
+          <w:numId w:val="1040"/>
+          <w:ilvl w:val="1"/>
+        </w:numPr>
+      </w:pPr>
+      <w:r>
+        <w:t xml:space="preserve">Copy all Acq</w:t>
+      </w:r>
+      <w:r>
+        <w:rPr>
+          <w:i/>
+        </w:rPr>
+        <w:t xml:space="preserve">Knowledge</w:t>
+      </w:r>
+      <w:r>
+        <w:t xml:space="preserve"> </w:t>
+      </w:r>
+      <w:r>
+        <w:t xml:space="preserve">files for the week to the drive.</w:t>
+      </w:r>
+    </w:p>
+    <w:p>
+      <w:pPr>
+        <w:pStyle w:val="Compact"/>
+        <w:numPr>
+          <w:numId w:val="1040"/>
+          <w:ilvl w:val="1"/>
+        </w:numPr>
+      </w:pPr>
+      <w:r>
+        <w:t xml:space="preserve">Save that week's survey data to the drive.</w:t>
+      </w:r>
+    </w:p>
+    <w:p>
+      <w:pPr>
+        <w:pStyle w:val="Compact"/>
+        <w:numPr>
+          <w:numId w:val="1041"/>
+          <w:ilvl w:val="2"/>
+        </w:numPr>
+      </w:pPr>
+      <w:r>
+        <w:t xml:space="preserve">Download the week's data for both the lab log and lab survey from Qualtrics.</w:t>
+      </w:r>
+    </w:p>
+    <w:p>
+      <w:pPr>
+        <w:pStyle w:val="Compact"/>
+        <w:numPr>
+          <w:numId w:val="1041"/>
+          <w:ilvl w:val="2"/>
+        </w:numPr>
+      </w:pPr>
+      <w:r>
+        <w:t xml:space="preserve">Save lab log data in the format</w:t>
+      </w:r>
+      <w:r>
+        <w:t xml:space="preserve"> </w:t>
+      </w:r>
+      <w:r>
+        <w:rPr>
+          <w:rStyle w:val="VerbatimChar"/>
+        </w:rPr>
+        <w:t xml:space="preserve">LL_mm_dd_yyyy-mm_dd_yyyy.csv</w:t>
+      </w:r>
+      <w:r>
+        <w:t xml:space="preserve">.</w:t>
+      </w:r>
+    </w:p>
+    <w:p>
+      <w:pPr>
+        <w:pStyle w:val="Compact"/>
+        <w:numPr>
+          <w:numId w:val="1041"/>
+          <w:ilvl w:val="2"/>
+        </w:numPr>
+      </w:pPr>
+      <w:r>
+        <w:t xml:space="preserve">Save lab survey data in the format</w:t>
+      </w:r>
+      <w:r>
+        <w:t xml:space="preserve"> </w:t>
+      </w:r>
+      <w:r>
+        <w:rPr>
+          <w:rStyle w:val="VerbatimChar"/>
+        </w:rPr>
+        <w:t xml:space="preserve">LS_mm_dd_yyyy-mm_dd_yyyy.csv</w:t>
+      </w:r>
+      <w:r>
+        <w:t xml:space="preserve">.</w:t>
+      </w:r>
+    </w:p>
+    <w:p>
+      <w:pPr>
+        <w:pStyle w:val="Compact"/>
+        <w:numPr>
+          <w:numId w:val="1036"/>
           <w:ilvl w:val="0"/>
         </w:numPr>
       </w:pPr>
@@ -2109,7 +2721,7 @@
       <w:pPr>
         <w:pStyle w:val="Compact"/>
         <w:numPr>
-          <w:numId w:val="1034"/>
+          <w:numId w:val="1036"/>
           <w:ilvl w:val="0"/>
         </w:numPr>
       </w:pPr>
@@ -2121,19 +2733,19 @@
       <w:pPr>
         <w:pStyle w:val="Compact"/>
         <w:numPr>
+          <w:numId w:val="1042"/>
+          <w:ilvl w:val="1"/>
+        </w:numPr>
+      </w:pPr>
+      <w:r>
+        <w:t xml:space="preserve">Refill freshwater tank if needed; empty wastewater tank if needed.</w:t>
+      </w:r>
+    </w:p>
+    <w:p>
+      <w:pPr>
+        <w:pStyle w:val="Compact"/>
+        <w:numPr>
           <w:numId w:val="1036"/>
-          <w:ilvl w:val="1"/>
-        </w:numPr>
-      </w:pPr>
-      <w:r>
-        <w:t xml:space="preserve">Refill freshwater tank if needed; empty wastewater tank if needed.</w:t>
-      </w:r>
-    </w:p>
-    <w:p>
-      <w:pPr>
-        <w:pStyle w:val="Compact"/>
-        <w:numPr>
-          <w:numId w:val="1034"/>
           <w:ilvl w:val="0"/>
         </w:numPr>
       </w:pPr>
@@ -2145,7 +2757,7 @@
       <w:pPr>
         <w:pStyle w:val="Compact"/>
         <w:numPr>
-          <w:numId w:val="1037"/>
+          <w:numId w:val="1043"/>
           <w:ilvl w:val="1"/>
         </w:numPr>
       </w:pPr>
@@ -2157,7 +2769,7 @@
       <w:pPr>
         <w:pStyle w:val="Compact"/>
         <w:numPr>
-          <w:numId w:val="1034"/>
+          <w:numId w:val="1036"/>
           <w:ilvl w:val="0"/>
         </w:numPr>
       </w:pPr>
@@ -2179,7 +2791,7 @@
       <w:pPr>
         <w:pStyle w:val="Compact"/>
         <w:numPr>
-          <w:numId w:val="1038"/>
+          <w:numId w:val="1044"/>
           <w:ilvl w:val="0"/>
         </w:numPr>
       </w:pPr>
@@ -2191,7 +2803,7 @@
       <w:pPr>
         <w:pStyle w:val="Compact"/>
         <w:numPr>
-          <w:numId w:val="1039"/>
+          <w:numId w:val="1045"/>
           <w:ilvl w:val="1"/>
         </w:numPr>
       </w:pPr>
@@ -2203,7 +2815,7 @@
       <w:pPr>
         <w:pStyle w:val="Compact"/>
         <w:numPr>
-          <w:numId w:val="1038"/>
+          <w:numId w:val="1044"/>
           <w:ilvl w:val="0"/>
         </w:numPr>
       </w:pPr>
@@ -2215,7 +2827,7 @@
       <w:pPr>
         <w:pStyle w:val="Compact"/>
         <w:numPr>
-          <w:numId w:val="1040"/>
+          <w:numId w:val="1046"/>
           <w:ilvl w:val="1"/>
         </w:numPr>
       </w:pPr>
@@ -2227,7 +2839,7 @@
       <w:pPr>
         <w:pStyle w:val="Compact"/>
         <w:numPr>
-          <w:numId w:val="1038"/>
+          <w:numId w:val="1044"/>
           <w:ilvl w:val="0"/>
         </w:numPr>
       </w:pPr>
@@ -2239,7 +2851,7 @@
       <w:pPr>
         <w:pStyle w:val="Compact"/>
         <w:numPr>
-          <w:numId w:val="1041"/>
+          <w:numId w:val="1047"/>
           <w:ilvl w:val="1"/>
         </w:numPr>
       </w:pPr>
@@ -2251,7 +2863,7 @@
       <w:pPr>
         <w:pStyle w:val="Compact"/>
         <w:numPr>
-          <w:numId w:val="1038"/>
+          <w:numId w:val="1044"/>
           <w:ilvl w:val="0"/>
         </w:numPr>
       </w:pPr>
@@ -2263,7 +2875,7 @@
       <w:pPr>
         <w:pStyle w:val="Compact"/>
         <w:numPr>
-          <w:numId w:val="1042"/>
+          <w:numId w:val="1048"/>
           <w:ilvl w:val="1"/>
         </w:numPr>
       </w:pPr>
@@ -2275,7 +2887,7 @@
       <w:pPr>
         <w:pStyle w:val="Compact"/>
         <w:numPr>
-          <w:numId w:val="1038"/>
+          <w:numId w:val="1044"/>
           <w:ilvl w:val="0"/>
         </w:numPr>
       </w:pPr>
@@ -2287,7 +2899,7 @@
       <w:pPr>
         <w:pStyle w:val="Compact"/>
         <w:numPr>
-          <w:numId w:val="1043"/>
+          <w:numId w:val="1049"/>
           <w:ilvl w:val="1"/>
         </w:numPr>
       </w:pPr>
@@ -2299,7 +2911,7 @@
       <w:pPr>
         <w:pStyle w:val="Compact"/>
         <w:numPr>
-          <w:numId w:val="1038"/>
+          <w:numId w:val="1044"/>
           <w:ilvl w:val="0"/>
         </w:numPr>
       </w:pPr>
@@ -2311,7 +2923,7 @@
       <w:pPr>
         <w:pStyle w:val="Compact"/>
         <w:numPr>
-          <w:numId w:val="1044"/>
+          <w:numId w:val="1050"/>
           <w:ilvl w:val="1"/>
         </w:numPr>
       </w:pPr>
@@ -2427,7 +3039,7 @@
     </w:lvl>
   </w:abstractNum>
   <w:abstractNum w:abstractNumId="990">
-    <w:nsid w:val="489f4fc7"/>
+    <w:nsid w:val="7580b9e6"/>
     <w:multiLevelType w:val="multilevel"/>
     <w:lvl w:ilvl="0">
       <w:numFmt w:val="bullet"/>
@@ -2508,7 +3120,7 @@
     </w:lvl>
   </w:abstractNum>
   <w:abstractNum w:abstractNumId="99411">
-    <w:nsid w:val="f0e5fb07"/>
+    <w:nsid w:val="7ac86d7c"/>
     <w:multiLevelType w:val="multilevel"/>
     <w:lvl w:ilvl="0">
       <w:start w:val="1"/>
@@ -2596,7 +3208,7 @@
     </w:lvl>
   </w:abstractNum>
   <w:abstractNum w:abstractNumId="991">
-    <w:nsid w:val="d1a3d11d"/>
+    <w:nsid w:val="b133f51f"/>
     <w:multiLevelType w:val="multilevel"/>
     <w:lvl w:ilvl="0">
       <w:numFmt w:val="bullet"/>
@@ -2677,7 +3289,7 @@
     </w:lvl>
   </w:abstractNum>
   <w:abstractNum w:abstractNumId="99711">
-    <w:nsid w:val="25874476"/>
+    <w:nsid w:val="e5569161"/>
     <w:multiLevelType w:val="multilevel"/>
     <w:lvl w:ilvl="0">
       <w:start w:val="1"/>
@@ -3146,6 +3758,9 @@
     </w:lvlOverride>
   </w:num>
   <w:num w:numId="1021">
+    <w:abstractNumId w:val="991"/>
+  </w:num>
+  <w:num w:numId="1022">
     <w:abstractNumId w:val="99711"/>
     <w:lvlOverride w:ilvl="0">
       <w:startOverride w:val="1"/>
@@ -3169,10 +3784,10 @@
       <w:startOverride w:val="1"/>
     </w:lvlOverride>
   </w:num>
-  <w:num w:numId="1022">
+  <w:num w:numId="1023">
     <w:abstractNumId w:val="991"/>
   </w:num>
-  <w:num w:numId="1023">
+  <w:num w:numId="1024">
     <w:abstractNumId w:val="99711"/>
     <w:lvlOverride w:ilvl="0">
       <w:startOverride w:val="1"/>
@@ -3195,9 +3810,6 @@
     <w:lvlOverride w:ilvl="6">
       <w:startOverride w:val="1"/>
     </w:lvlOverride>
-  </w:num>
-  <w:num w:numId="1024">
-    <w:abstractNumId w:val="991"/>
   </w:num>
   <w:num w:numId="1025">
     <w:abstractNumId w:val="99711"/>
@@ -3305,7 +3917,28 @@
     <w:abstractNumId w:val="991"/>
   </w:num>
   <w:num w:numId="1032">
-    <w:abstractNumId w:val="991"/>
+    <w:abstractNumId w:val="99411"/>
+    <w:lvlOverride w:ilvl="0">
+      <w:startOverride w:val="1"/>
+    </w:lvlOverride>
+    <w:lvlOverride w:ilvl="1">
+      <w:startOverride w:val="1"/>
+    </w:lvlOverride>
+    <w:lvlOverride w:ilvl="2">
+      <w:startOverride w:val="1"/>
+    </w:lvlOverride>
+    <w:lvlOverride w:ilvl="3">
+      <w:startOverride w:val="1"/>
+    </w:lvlOverride>
+    <w:lvlOverride w:ilvl="4">
+      <w:startOverride w:val="1"/>
+    </w:lvlOverride>
+    <w:lvlOverride w:ilvl="5">
+      <w:startOverride w:val="1"/>
+    </w:lvlOverride>
+    <w:lvlOverride w:ilvl="6">
+      <w:startOverride w:val="1"/>
+    </w:lvlOverride>
   </w:num>
   <w:num w:numId="1033">
     <w:abstractNumId w:val="99411"/>
@@ -3356,6 +3989,33 @@
     </w:lvlOverride>
   </w:num>
   <w:num w:numId="1035">
+    <w:abstractNumId w:val="991"/>
+  </w:num>
+  <w:num w:numId="1036">
+    <w:abstractNumId w:val="99411"/>
+    <w:lvlOverride w:ilvl="0">
+      <w:startOverride w:val="1"/>
+    </w:lvlOverride>
+    <w:lvlOverride w:ilvl="1">
+      <w:startOverride w:val="1"/>
+    </w:lvlOverride>
+    <w:lvlOverride w:ilvl="2">
+      <w:startOverride w:val="1"/>
+    </w:lvlOverride>
+    <w:lvlOverride w:ilvl="3">
+      <w:startOverride w:val="1"/>
+    </w:lvlOverride>
+    <w:lvlOverride w:ilvl="4">
+      <w:startOverride w:val="1"/>
+    </w:lvlOverride>
+    <w:lvlOverride w:ilvl="5">
+      <w:startOverride w:val="1"/>
+    </w:lvlOverride>
+    <w:lvlOverride w:ilvl="6">
+      <w:startOverride w:val="1"/>
+    </w:lvlOverride>
+  </w:num>
+  <w:num w:numId="1037">
     <w:abstractNumId w:val="99711"/>
     <w:lvlOverride w:ilvl="0">
       <w:startOverride w:val="1"/>
@@ -3379,12 +4039,6 @@
       <w:startOverride w:val="1"/>
     </w:lvlOverride>
   </w:num>
-  <w:num w:numId="1036">
-    <w:abstractNumId w:val="991"/>
-  </w:num>
-  <w:num w:numId="1037">
-    <w:abstractNumId w:val="991"/>
-  </w:num>
   <w:num w:numId="1038">
     <w:abstractNumId w:val="991"/>
   </w:num>
@@ -3404,6 +4058,24 @@
     <w:abstractNumId w:val="991"/>
   </w:num>
   <w:num w:numId="1044">
+    <w:abstractNumId w:val="991"/>
+  </w:num>
+  <w:num w:numId="1045">
+    <w:abstractNumId w:val="991"/>
+  </w:num>
+  <w:num w:numId="1046">
+    <w:abstractNumId w:val="991"/>
+  </w:num>
+  <w:num w:numId="1047">
+    <w:abstractNumId w:val="991"/>
+  </w:num>
+  <w:num w:numId="1048">
+    <w:abstractNumId w:val="991"/>
+  </w:num>
+  <w:num w:numId="1049">
+    <w:abstractNumId w:val="991"/>
+  </w:num>
+  <w:num w:numId="1050">
     <w:abstractNumId w:val="991"/>
   </w:num>
 </w:numbering>

</xml_diff>

<commit_message>
lots of updates and exports
</commit_message>
<xml_diff>
--- a/Manual/Exported/CIPI_F15_Protocol.docx
+++ b/Manual/Exported/CIPI_F15_Protocol.docx
@@ -2013,7 +2013,7 @@
         <w:rPr>
           <w:rStyle w:val="VerbatimChar"/>
         </w:rPr>
-        <w:t xml:space="preserve">XXXXX(problem).acq</w:t>
+        <w:t xml:space="preserve">rawXXXXX(problem).acq</w:t>
       </w:r>
       <w:r>
         <w:t xml:space="preserve"> </w:t>
@@ -2028,7 +2028,7 @@
         <w:rPr>
           <w:rStyle w:val="VerbatimChar"/>
         </w:rPr>
-        <w:t xml:space="preserve">XXXXX(problem).txt</w:t>
+        <w:t xml:space="preserve">rawXXXXX(problem).txt</w:t>
       </w:r>
     </w:p>
     <w:p>
@@ -2043,13 +2043,13 @@
         <w:rPr>
           <w:rStyle w:val="VerbatimChar"/>
         </w:rPr>
-        <w:t xml:space="preserve">XXXXX</w:t>
-      </w:r>
-      <w:r>
-        <w:t xml:space="preserve"> </w:t>
-      </w:r>
-      <w:r>
-        <w:t xml:space="preserve">should be replaced by the participant’s ID number.</w:t>
+        <w:t xml:space="preserve">raw</w:t>
+      </w:r>
+      <w:r>
+        <w:t xml:space="preserve"> </w:t>
+      </w:r>
+      <w:r>
+        <w:t xml:space="preserve">indicates that the file has not yet undergone any postprocessing.</w:t>
       </w:r>
     </w:p>
     <w:p>
@@ -2064,37 +2064,13 @@
         <w:rPr>
           <w:rStyle w:val="VerbatimChar"/>
         </w:rPr>
-        <w:t xml:space="preserve">(problem)</w:t>
-      </w:r>
-      <w:r>
-        <w:t xml:space="preserve"> </w:t>
-      </w:r>
-      <w:r>
-        <w:t xml:space="preserve">should be replaced with text describing the nature of any glaring problems about the data or the session only if there in one. A non-problematic session should look like</w:t>
-      </w:r>
-      <w:r>
-        <w:t xml:space="preserve"> </w:t>
-      </w:r>
-      <w:r>
-        <w:rPr>
-          <w:rStyle w:val="VerbatimChar"/>
-        </w:rPr>
-        <w:t xml:space="preserve">XXXXX.acq</w:t>
-      </w:r>
-      <w:r>
-        <w:t xml:space="preserve">, whereas one in which the PPG failed might look like</w:t>
-      </w:r>
-      <w:r>
-        <w:t xml:space="preserve"> </w:t>
-      </w:r>
-      <w:r>
-        <w:rPr>
-          <w:rStyle w:val="VerbatimChar"/>
-        </w:rPr>
-        <w:t xml:space="preserve">XXXXXbadppg.acq</w:t>
-      </w:r>
-      <w:r>
-        <w:t xml:space="preserve">.</w:t>
+        <w:t xml:space="preserve">XXXXX</w:t>
+      </w:r>
+      <w:r>
+        <w:t xml:space="preserve"> </w:t>
+      </w:r>
+      <w:r>
+        <w:t xml:space="preserve">should be replaced by the participant’s ID number.</w:t>
       </w:r>
     </w:p>
     <w:p>
@@ -2106,6 +2082,51 @@
         </w:numPr>
       </w:pPr>
       <w:r>
+        <w:rPr>
+          <w:rStyle w:val="VerbatimChar"/>
+        </w:rPr>
+        <w:t xml:space="preserve">(problem)</w:t>
+      </w:r>
+      <w:r>
+        <w:t xml:space="preserve"> </w:t>
+      </w:r>
+      <w:r>
+        <w:t xml:space="preserve">should be replaced with text describing the nature of any glaring problems about the data or the session only if there in one. A non-problematic session should look like</w:t>
+      </w:r>
+      <w:r>
+        <w:t xml:space="preserve"> </w:t>
+      </w:r>
+      <w:r>
+        <w:rPr>
+          <w:rStyle w:val="VerbatimChar"/>
+        </w:rPr>
+        <w:t xml:space="preserve">rawXXXXX.acq</w:t>
+      </w:r>
+      <w:r>
+        <w:t xml:space="preserve">, whereas one in which the PPG failed might look like</w:t>
+      </w:r>
+      <w:r>
+        <w:t xml:space="preserve"> </w:t>
+      </w:r>
+      <w:r>
+        <w:rPr>
+          <w:rStyle w:val="VerbatimChar"/>
+        </w:rPr>
+        <w:t xml:space="preserve">rawXXXXXbadppg.acq</w:t>
+      </w:r>
+      <w:r>
+        <w:t xml:space="preserve">.</w:t>
+      </w:r>
+    </w:p>
+    <w:p>
+      <w:pPr>
+        <w:pStyle w:val="Compact"/>
+        <w:numPr>
+          <w:numId w:val="1031"/>
+          <w:ilvl w:val="2"/>
+        </w:numPr>
+      </w:pPr>
+      <w:r>
         <w:t xml:space="preserve">The file should be saved as both a</w:t>
       </w:r>
       <w:r>
@@ -2315,11 +2336,26 @@
       <w:r>
         <w:t xml:space="preserve">– Ask them whether they doubted the deception.</w:t>
       </w:r>
-      <w:r>
-        <w:br w:type="textWrapping"/>
-      </w:r>
-      <w:r>
-        <w:t xml:space="preserve">Ask whether it occurred:</w:t>
+    </w:p>
+    <w:p>
+      <w:pPr>
+        <w:pStyle w:val="Compact"/>
+        <w:numPr>
+          <w:numId w:val="1033"/>
+          <w:ilvl w:val="1"/>
+        </w:numPr>
+      </w:pPr>
+      <w:r>
+        <w:rPr>
+          <w:b/>
+        </w:rPr>
+        <w:t xml:space="preserve">When</w:t>
+      </w:r>
+      <w:r>
+        <w:t xml:space="preserve"> </w:t>
+      </w:r>
+      <w:r>
+        <w:t xml:space="preserve">– If they did suspect, ask whether it occurred:</w:t>
       </w:r>
     </w:p>
     <w:p>
@@ -3468,7 +3504,7 @@
     </w:lvl>
   </w:abstractNum>
   <w:abstractNum w:abstractNumId="990">
-    <w:nsid w:val="15baf1c6"/>
+    <w:nsid w:val="bcfec103"/>
     <w:multiLevelType w:val="multilevel"/>
     <w:lvl w:ilvl="0">
       <w:numFmt w:val="bullet"/>
@@ -3549,7 +3585,7 @@
     </w:lvl>
   </w:abstractNum>
   <w:abstractNum w:abstractNumId="99411">
-    <w:nsid w:val="143a9fd5"/>
+    <w:nsid w:val="e7cd16dd"/>
     <w:multiLevelType w:val="multilevel"/>
     <w:lvl w:ilvl="0">
       <w:start w:val="1"/>
@@ -3637,7 +3673,7 @@
     </w:lvl>
   </w:abstractNum>
   <w:abstractNum w:abstractNumId="991">
-    <w:nsid w:val="9d64c38f"/>
+    <w:nsid w:val="c7a7786a"/>
     <w:multiLevelType w:val="multilevel"/>
     <w:lvl w:ilvl="0">
       <w:numFmt w:val="bullet"/>
@@ -3718,7 +3754,7 @@
     </w:lvl>
   </w:abstractNum>
   <w:abstractNum w:abstractNumId="99711">
-    <w:nsid w:val="473d642a"/>
+    <w:nsid w:val="bb3e0a8c"/>
     <w:multiLevelType w:val="multilevel"/>
     <w:lvl w:ilvl="0">
       <w:start w:val="1"/>

</xml_diff>